<commit_message>
final edits and re-run
</commit_message>
<xml_diff>
--- a/rominger_thesis.docx
+++ b/rominger_thesis.docx
@@ -56,17 +56,17 @@
     </w:p>
     <w:p>
       <w:r>
-        <w:t xml:space="preserve">Biologists have searched for a simple set of universal governing mechanisms that dictate the dynamics of biodiversity since at least the time of Darwin. While much progress has been made in understanding system-specific processes and in documenting the context-dependent roles of such mechanisms as competition and facilitation, we still lack a universal governing rule set. The goal of understanding and predicting biodiversity dynamics comes at a critical moment when human systems are disrupting those very dynamics. In this thesis I approach the long-standing problem with the hypothesis that general patterns in biodiversity emerge from a combination of the statistical mechanics of large systems and the unique non-equilibrium dynamics imparted to biological systems by their evolutionary history. Statistical mechanics provides the key analytical approaches to abstracting the complex details of biodiversity into general macroscopic predictions that I show receive support from empirical data. However, key deviations from the simplest statistical mechanics of biodiversity reveal the key role of biological evolution in driving systems away from the idealized steady state predicted by statistical mechanics.</w:t>
-      </w:r>
-    </w:p>
-    <w:p>
-      <w:r>
-        <w:t xml:space="preserve">In Chapter 1 I expanded a branch of non-equilibrial statistical mechanics, known as super statistics, to explain previously unaccounted for wild fluctuations in the richness of taxa through the Phanerozoic marine invertebrate fossil record and show how this non-equilibrium is driven by clades’ punctuated exploration of their adaptive landscapes. This theory provides a novel explanation for deep time diversity dynamics invoking emergence of lineage-level traits as the drivers of complexity via the same mechanisms by which complexity emerges in large physical and social systems. In the context of fossil diversity I show how this complexity arises naturally from the uniquely biological mechanisms of punctuated adaptive radiation followed by long durations of niche conservatism and thus identify these mechanisms as sufficient and necessary to produce observed patterns in the fossil record. I test this theory using two seminal fossil datasets.</w:t>
-      </w:r>
-    </w:p>
-    <w:p>
-      <w:r>
-        <w:t xml:space="preserve">In Chapter 2 I use the chronosequence afforded by the Hawaiian Islands to capture evolutionary snapshots of arthropod communities at different ages and stages of assembly to understand how the history underlying an assemblage determine its contemporary biodiversity patterns. I apply static ecological theory of trophic networks based on statistical mechanics to these rapidly evolving ecosystems to highlight what about the evolutionary process drives communities away from statistical idealizations. I have tested static ecological theories of herbivory network structure and the distributions of abundances and metabolic rates across species. This study indicates that rapid assembly from immigration and speciation in young ecosystems and extinction in old ecosystems could drive observed patterns.</w:t>
+        <w:t xml:space="preserve">Since at least the time of Darwin biologists have searched for a simple set of universal governing mechanisms that dictate the dynamics of biodiversity. While much progress has been made in understanding system-specific processes and in documenting the context-dependent roles of such mechanisms as competition and facilitation, we still lack a universal governing rule set. The goal of understanding and predicting biodiversity dynamics comes at a critical moment when human systems are disrupting those very dynamics. In this thesis I approach this long-standing problem with the hypothesis that general patterns in biodiversity emerge from a combination of the statistical mechanics of large systems and the unique non-equilibrium dynamics imparted to biological systems by their evolutionary history. Statistical mechanics provides the key analytical approaches to abstracting the complex details of biodiversity into general macroscopic predictions that I show receive support from empirical data. However, key deviations from the simplest statistical mechanics of biodiversity reveal the key role of biological evolution in driving systems away from the idealized steady state predicted by statistical mechanics.</w:t>
+      </w:r>
+    </w:p>
+    <w:p>
+      <w:r>
+        <w:t xml:space="preserve">In Chapter 1 I expand a branch of non-equilibrial statistical mechanics, known as super statistics, to explain previously unaccounted for wild fluctuations in the richness of taxa through the Phanerozoic marine invertebrate fossil record and show how this non-equilibrium is driven by clades’ punctuated exploration of their adaptive landscapes. This theory provides a novel explanation for deep time diversity dynamics invoking emergence of lineage-level traits as the drivers of complexity via the same mechanisms by which complexity emerges in large physical and social systems. In the context of fossil diversity I show how this complexity arises naturally from the uniquely biological mechanisms of punctuated adaptive radiation followed by long durations of niche conservatism, and thus identify these mechanisms as sufficient and necessary to produce observed patterns in the fossil record. I test this theory using two seminal fossil datasets.</w:t>
+      </w:r>
+    </w:p>
+    <w:p>
+      <w:r>
+        <w:t xml:space="preserve">In Chapter 2 I use the chronosequence afforded by the Hawaiian Islands to capture evolutionary snapshots of arthropod communities at different ages and stages of assembly to understand how the history underlying an assemblage determine its contemporary biodiversity patterns. I apply static ecological theory of trophic networks based on statistical mechanics to these rapidly evolving ecosystems to highlight what about the evolutionary process drives communities away from statistical idealizations. This study indicates that rapid assembly from immigration and speciation in young ecosystems and extinction in old ecosystems could drive observed patterns.</w:t>
       </w:r>
     </w:p>
     <w:p>
@@ -306,7 +306,7 @@
         <w:t xml:space="preserve">(Nekola and Brown 2007)</w:t>
       </w:r>
       <w:r>
-        <w:t xml:space="preserve">, implying that the mechanisms leading to these outcomes should not be uniquely biological. Indeed, there is historical precedence in ecology to consider macroscopic properties of assemblages, such as the species abundance distribution, as the outcome of general statistical laws</w:t>
+        <w:t xml:space="preserve">, implying that the mechanisms leading to these outcomes should not be uniquely biological. Indeed, there is historical precedent in ecology to consider macroscopic properties of assemblages, such as the species abundance distribution, as the outcome of general statistical laws</w:t>
       </w:r>
       <w:r>
         <w:t xml:space="preserve"> </w:t>
@@ -2426,7 +2426,7 @@
     </w:p>
     <w:p>
       <w:r>
-        <w:t xml:space="preserve">Andrew J. Rominger, Kari R. Goodman, Jun Y. Lim, Ellie E. Armstrong, Lisa E. Becking, Gordon M Bennett, Michael S. Brewer, Darko D. Cotoras, Curtis P. Ewing, John Harte, Neo D. Martinez, Patrick M. O’Grady, Diana M. Percy, Donald K. Price, George K. Roderick, Kerry L. Shaw, Fernanda S. Valdovinos, Daneil S. Gruner and Rosemary G. Gillespie</w:t>
+        <w:t xml:space="preserve">Andrew J. Rominger, Kari R. Goodman, Jun Y. Lim, Ellie E. Armstrong, Lisa E. Becking, Gordon M. Bennett, Michael S. Brewer, Darko D. Cotoras, Curtis P. Ewing, John Harte, Neo D. Martinez, Patrick M. O’Grady, Diana M. Percy, Donald K. Price, George K. Roderick, Kerry L. Shaw, Fernanda S. Valdovinos, Daneil S. Gruner and Rosemary G. Gillespie</w:t>
       </w:r>
     </w:p>
     <w:p>
@@ -11624,7 +11624,13 @@
         <w:t xml:space="preserve">(e.g. Rominger, Miller, and Collins 2009; Rominger et al. 2015)</w:t>
       </w:r>
       <w:r>
-        <w:t xml:space="preserve">. This approach needs robust alternative hypotheses because a lack of alternative theories rooted in classical ecology could be one limitation preventing a more rigorous competition between deterministic and statistical theories of biodiversity. My work with super-statistics in the fossil record (Chapter 1) motivates a new approach to ecological theory using super-statistics to parsimoniously capture the non-neutrality of species and relate that non-neutrality to the non-equilibrium process of diversification on an adaptive landscape.</w:t>
+        <w:t xml:space="preserve">. This approach needs robust alternative hypotheses because a lack of alternative theories rooted in classical ecology could be one limitation preventing a more rigorous competition between deterministic and statistical theories of biodiversity. My work with super-statistics in the fossil record (Chapter 1) motivates a new approach to ecological theory using super-statistics to parsimoniously capture the non-neutrality of species and relate that non-neutrality to the non-equilibrium process of diversification on an adaptive landscape. Excitingly, following the mathematics laid out in Chapter 1, this would yield a mechanistic basis for a negative-binomial species abundance distribution, a distribution of central importance in modeling samples of population sizes</w:t>
+      </w:r>
+      <w:r>
+        <w:t xml:space="preserve"> </w:t>
+      </w:r>
+      <w:r>
+        <w:t xml:space="preserve">(Fisher, Corbet, and Williams 1943)</w:t>
       </w:r>
     </w:p>
     <w:p>
@@ -17381,7 +17387,7 @@
         <w:t xml:space="preserve">l</w:t>
       </w:r>
       <w:r>
-        <w:t xml:space="preserve">è</w:t>
+        <w:t xml:space="preserve">é</w:t>
       </w:r>
       <w:r>
         <w:t xml:space="preserve">ne Morlon, et al. 2015. “Islands as Model Systems in Ecology and Evolution: Prospects Fifty Years After MacArthur-Wilson.”</w:t>
@@ -17717,7 +17723,7 @@
     </w:lvl>
   </w:abstractNum>
   <w:abstractNum w:abstractNumId="990">
-    <w:nsid w:val="9167bc1e"/>
+    <w:nsid w:val="fb02525a"/>
     <w:multiLevelType w:val="multilevel"/>
     <w:lvl w:ilvl="0">
       <w:numFmt w:val="bullet"/>
@@ -17798,7 +17804,7 @@
     </w:lvl>
   </w:abstractNum>
   <w:abstractNum w:abstractNumId="991">
-    <w:nsid w:val="e2f3fb04"/>
+    <w:nsid w:val="273b7f48"/>
     <w:multiLevelType w:val="multilevel"/>
     <w:lvl w:ilvl="0">
       <w:numFmt w:val="bullet"/>
@@ -17879,7 +17885,7 @@
     </w:lvl>
   </w:abstractNum>
   <w:abstractNum w:abstractNumId="99201">
-    <w:nsid w:val="62e0d1b9"/>
+    <w:nsid w:val="18bc7cc7"/>
     <w:multiLevelType w:val="multilevel"/>
     <w:lvl w:ilvl="0">
       <w:start w:val="1"/>

</xml_diff>